<commit_message>
🐞fix(styles): fix sec num issue
Add multilevel list to ensure section number restart from one when in a new higher section.

Signed-off-by: Liang Zhang <psychelzh@outlook.com>
</commit_message>
<xml_diff>
--- a/docs/reference/styles.docx
+++ b/docs/reference/styles.docx
@@ -1,53 +1,90 @@
 
 <file path=word/document.xml><?xml version="1.0" encoding="utf-8"?>
-<w:document xmlns:wpc="http://schemas.microsoft.com/office/word/2010/wordprocessingCanvas" xmlns:cx="http://schemas.microsoft.com/office/drawing/2014/chartex" xmlns:cx1="http://schemas.microsoft.com/office/drawing/2015/9/8/chartex" xmlns:cx2="http://schemas.microsoft.com/office/drawing/2015/10/21/chartex" xmlns:cx3="http://schemas.microsoft.com/office/drawing/2016/5/9/chartex" xmlns:cx4="http://schemas.microsoft.com/office/drawing/2016/5/10/chartex" xmlns:cx5="http://schemas.microsoft.com/office/drawing/2016/5/11/chartex" xmlns:cx6="http://schemas.microsoft.com/office/drawing/2016/5/12/chartex" xmlns:cx7="http://schemas.microsoft.com/office/drawing/2016/5/13/chartex" xmlns:cx8="http://schemas.microsoft.com/office/drawing/2016/5/14/chartex" xmlns:mc="http://schemas.openxmlformats.org/markup-compatibility/2006" xmlns:aink="http://schemas.microsoft.com/office/drawing/2016/ink" xmlns:am3d="http://schemas.microsoft.com/office/drawing/2017/model3d" xmlns:o="urn:schemas-microsoft-com:office:office" xmlns:r="http://schemas.openxmlformats.org/officeDocument/2006/relationships" xmlns:m="http://schemas.openxmlformats.org/officeDocument/2006/math" xmlns:v="urn:schemas-microsoft-com:vml" xmlns:wp14="http://schemas.microsoft.com/office/word/2010/wordprocessingDrawing" xmlns:wp="http://schemas.openxmlformats.org/drawingml/2006/wordprocessingDrawing" xmlns:w10="urn:schemas-microsoft-com:office:word" xmlns:w="http://schemas.openxmlformats.org/wordprocessingml/2006/main" xmlns:w14="http://schemas.microsoft.com/office/word/2010/wordml" xmlns:w15="http://schemas.microsoft.com/office/word/2012/wordml" xmlns:w16cid="http://schemas.microsoft.com/office/word/2016/wordml/cid" xmlns:w16se="http://schemas.microsoft.com/office/word/2015/wordml/symex" xmlns:wpg="http://schemas.microsoft.com/office/word/2010/wordprocessingGroup" xmlns:wpi="http://schemas.microsoft.com/office/word/2010/wordprocessingInk" xmlns:wne="http://schemas.microsoft.com/office/word/2006/wordml" xmlns:wps="http://schemas.microsoft.com/office/word/2010/wordprocessingShape" mc:Ignorable="w14 w15 w16se w16cid wp14">
+<w:document xmlns:wpc="http://schemas.microsoft.com/office/word/2010/wordprocessingCanvas" xmlns:cx="http://schemas.microsoft.com/office/drawing/2014/chartex" xmlns:cx1="http://schemas.microsoft.com/office/drawing/2015/9/8/chartex" xmlns:cx2="http://schemas.microsoft.com/office/drawing/2015/10/21/chartex" xmlns:cx3="http://schemas.microsoft.com/office/drawing/2016/5/9/chartex" xmlns:cx4="http://schemas.microsoft.com/office/drawing/2016/5/10/chartex" xmlns:cx5="http://schemas.microsoft.com/office/drawing/2016/5/11/chartex" xmlns:cx6="http://schemas.microsoft.com/office/drawing/2016/5/12/chartex" xmlns:cx7="http://schemas.microsoft.com/office/drawing/2016/5/13/chartex" xmlns:cx8="http://schemas.microsoft.com/office/drawing/2016/5/14/chartex" xmlns:mc="http://schemas.openxmlformats.org/markup-compatibility/2006" xmlns:aink="http://schemas.microsoft.com/office/drawing/2016/ink" xmlns:am3d="http://schemas.microsoft.com/office/drawing/2017/model3d" xmlns:o="urn:schemas-microsoft-com:office:office" xmlns:r="http://schemas.openxmlformats.org/officeDocument/2006/relationships" xmlns:m="http://schemas.openxmlformats.org/officeDocument/2006/math" xmlns:v="urn:schemas-microsoft-com:vml" xmlns:wp14="http://schemas.microsoft.com/office/word/2010/wordprocessingDrawing" xmlns:wp="http://schemas.openxmlformats.org/drawingml/2006/wordprocessingDrawing" xmlns:w10="urn:schemas-microsoft-com:office:word" xmlns:w="http://schemas.openxmlformats.org/wordprocessingml/2006/main" xmlns:w14="http://schemas.microsoft.com/office/word/2010/wordml" xmlns:w15="http://schemas.microsoft.com/office/word/2012/wordml" xmlns:w16cex="http://schemas.microsoft.com/office/word/2018/wordml/cex" xmlns:w16cid="http://schemas.microsoft.com/office/word/2016/wordml/cid" xmlns:w16="http://schemas.microsoft.com/office/word/2018/wordml" xmlns:w16se="http://schemas.microsoft.com/office/word/2015/wordml/symex" xmlns:wpg="http://schemas.microsoft.com/office/word/2010/wordprocessingGroup" xmlns:wpi="http://schemas.microsoft.com/office/word/2010/wordprocessingInk" xmlns:wne="http://schemas.microsoft.com/office/word/2006/wordml" xmlns:wps="http://schemas.microsoft.com/office/word/2010/wordprocessingShape" mc:Ignorable="w14 w15 w16se w16cid w16 w16cex wp14">
   <w:body>
     <w:p>
       <w:pPr>
         <w:pStyle w:val="a6"/>
-      </w:pPr>
-      <w:bookmarkStart w:id="0" w:name="_GoBack"/>
-      <w:bookmarkEnd w:id="0"/>
+        <w:rPr>
+          <w:lang w:eastAsia="zh-CN"/>
+        </w:rPr>
+      </w:pPr>
       <w:r>
+        <w:rPr>
+          <w:lang w:eastAsia="zh-CN"/>
+        </w:rPr>
         <w:t>标题</w:t>
       </w:r>
     </w:p>
     <w:p>
       <w:pPr>
         <w:pStyle w:val="a7"/>
+        <w:rPr>
+          <w:lang w:eastAsia="zh-CN"/>
+        </w:rPr>
       </w:pPr>
       <w:r>
+        <w:rPr>
+          <w:lang w:eastAsia="zh-CN"/>
+        </w:rPr>
         <w:t>副标题</w:t>
       </w:r>
     </w:p>
     <w:p>
       <w:pPr>
         <w:pStyle w:val="Author"/>
+        <w:rPr>
+          <w:lang w:eastAsia="zh-CN"/>
+        </w:rPr>
       </w:pPr>
       <w:r>
+        <w:rPr>
+          <w:lang w:eastAsia="zh-CN"/>
+        </w:rPr>
         <w:t>匿名</w:t>
       </w:r>
     </w:p>
     <w:p>
       <w:pPr>
         <w:pStyle w:val="a8"/>
+        <w:rPr>
+          <w:lang w:eastAsia="zh-CN"/>
+        </w:rPr>
       </w:pPr>
       <w:r>
+        <w:rPr>
+          <w:lang w:eastAsia="zh-CN"/>
+        </w:rPr>
         <w:t>2017</w:t>
       </w:r>
       <w:r>
+        <w:rPr>
+          <w:lang w:eastAsia="zh-CN"/>
+        </w:rPr>
         <w:t>年</w:t>
       </w:r>
       <w:r>
+        <w:rPr>
+          <w:lang w:eastAsia="zh-CN"/>
+        </w:rPr>
         <w:t>12</w:t>
       </w:r>
       <w:r>
+        <w:rPr>
+          <w:lang w:eastAsia="zh-CN"/>
+        </w:rPr>
         <w:t>月</w:t>
       </w:r>
       <w:r>
+        <w:rPr>
+          <w:lang w:eastAsia="zh-CN"/>
+        </w:rPr>
         <w:t>9</w:t>
       </w:r>
       <w:r>
+        <w:rPr>
+          <w:lang w:eastAsia="zh-CN"/>
+        </w:rPr>
         <w:t>日</w:t>
       </w:r>
     </w:p>
@@ -866,25 +903,31 @@
       <w:pPr>
         <w:pStyle w:val="1"/>
       </w:pPr>
-      <w:bookmarkStart w:id="1" w:name="一级标题"/>
-      <w:bookmarkStart w:id="2" w:name="_Toc35935216"/>
+      <w:bookmarkStart w:id="0" w:name="一级标题"/>
+      <w:bookmarkStart w:id="1" w:name="_Toc35935216"/>
+      <w:proofErr w:type="spellStart"/>
       <w:r>
+        <w:lastRenderedPageBreak/>
         <w:t>一级标题</w:t>
       </w:r>
+      <w:bookmarkEnd w:id="0"/>
       <w:bookmarkEnd w:id="1"/>
-      <w:bookmarkEnd w:id="2"/>
+      <w:proofErr w:type="spellEnd"/>
     </w:p>
     <w:p>
       <w:pPr>
         <w:pStyle w:val="1-"/>
       </w:pPr>
-      <w:bookmarkStart w:id="3" w:name="带编号的一级标题"/>
-      <w:bookmarkStart w:id="4" w:name="_Toc35935217"/>
+      <w:bookmarkStart w:id="2" w:name="带编号的一级标题"/>
+      <w:bookmarkStart w:id="3" w:name="_Toc35935217"/>
+      <w:proofErr w:type="spellStart"/>
       <w:r>
+        <w:lastRenderedPageBreak/>
         <w:t>带编号的一级标题</w:t>
       </w:r>
+      <w:bookmarkEnd w:id="2"/>
       <w:bookmarkEnd w:id="3"/>
-      <w:bookmarkEnd w:id="4"/>
+      <w:proofErr w:type="spellEnd"/>
     </w:p>
     <w:p>
       <w:pPr>
@@ -898,68 +941,84 @@
       <w:pPr>
         <w:pStyle w:val="2"/>
       </w:pPr>
-      <w:bookmarkStart w:id="5" w:name="二级标题"/>
-      <w:bookmarkStart w:id="6" w:name="_Toc35935218"/>
+      <w:bookmarkStart w:id="4" w:name="二级标题"/>
+      <w:bookmarkStart w:id="5" w:name="_Toc35935218"/>
+      <w:proofErr w:type="spellStart"/>
       <w:r>
         <w:t>二级标题</w:t>
       </w:r>
+      <w:bookmarkEnd w:id="4"/>
       <w:bookmarkEnd w:id="5"/>
-      <w:bookmarkEnd w:id="6"/>
+      <w:proofErr w:type="spellEnd"/>
     </w:p>
     <w:p>
       <w:pPr>
-        <w:pStyle w:val="2-0"/>
-      </w:pPr>
-      <w:bookmarkStart w:id="7" w:name="带数字编号的二级标题"/>
-      <w:bookmarkStart w:id="8" w:name="_Toc35935219"/>
+        <w:pStyle w:val="2-"/>
+      </w:pPr>
+      <w:bookmarkStart w:id="6" w:name="带数字编号的二级标题"/>
+      <w:bookmarkStart w:id="7" w:name="_Toc35935219"/>
+      <w:proofErr w:type="spellStart"/>
       <w:r>
         <w:t>带数字编号的二级标题</w:t>
       </w:r>
+      <w:bookmarkEnd w:id="6"/>
       <w:bookmarkEnd w:id="7"/>
-      <w:bookmarkEnd w:id="8"/>
+      <w:proofErr w:type="spellEnd"/>
     </w:p>
     <w:p>
       <w:pPr>
-        <w:pStyle w:val="2-"/>
-      </w:pPr>
-      <w:bookmarkStart w:id="9" w:name="带中文编号的二级标题"/>
-      <w:bookmarkStart w:id="10" w:name="_Toc35935220"/>
+        <w:pStyle w:val="2-0"/>
+      </w:pPr>
+      <w:bookmarkStart w:id="8" w:name="带中文编号的二级标题"/>
+      <w:bookmarkStart w:id="9" w:name="_Toc35935220"/>
+      <w:proofErr w:type="spellStart"/>
       <w:r>
         <w:t>带中文编号的二级标题</w:t>
       </w:r>
+      <w:bookmarkEnd w:id="8"/>
       <w:bookmarkEnd w:id="9"/>
-      <w:bookmarkEnd w:id="10"/>
+      <w:proofErr w:type="spellEnd"/>
     </w:p>
     <w:p>
       <w:pPr>
         <w:pStyle w:val="3"/>
       </w:pPr>
-      <w:bookmarkStart w:id="11" w:name="三级标题"/>
-      <w:bookmarkStart w:id="12" w:name="_Toc35935221"/>
+      <w:bookmarkStart w:id="10" w:name="三级标题"/>
+      <w:bookmarkStart w:id="11" w:name="_Toc35935221"/>
+      <w:proofErr w:type="spellStart"/>
       <w:r>
         <w:t>三级标题</w:t>
       </w:r>
+      <w:bookmarkEnd w:id="10"/>
       <w:bookmarkEnd w:id="11"/>
-      <w:bookmarkEnd w:id="12"/>
+      <w:proofErr w:type="spellEnd"/>
     </w:p>
     <w:p>
       <w:pPr>
         <w:pStyle w:val="3-"/>
       </w:pPr>
-      <w:bookmarkStart w:id="13" w:name="带编号的三级标题"/>
-      <w:bookmarkStart w:id="14" w:name="_Toc35935222"/>
+      <w:bookmarkStart w:id="12" w:name="带编号的三级标题"/>
+      <w:bookmarkStart w:id="13" w:name="_Toc35935222"/>
+      <w:proofErr w:type="spellStart"/>
       <w:r>
         <w:t>带编号的三级标题</w:t>
       </w:r>
+      <w:bookmarkEnd w:id="12"/>
       <w:bookmarkEnd w:id="13"/>
-      <w:bookmarkEnd w:id="14"/>
+      <w:proofErr w:type="spellEnd"/>
     </w:p>
     <w:p>
       <w:pPr>
         <w:pStyle w:val="FirstParagraph"/>
         <w:ind w:firstLine="480"/>
+        <w:rPr>
+          <w:lang w:eastAsia="zh-CN"/>
+        </w:rPr>
       </w:pPr>
       <w:r>
+        <w:rPr>
+          <w:lang w:eastAsia="zh-CN"/>
+        </w:rPr>
         <w:t>首段，由于是中文，需要首行缩进。</w:t>
       </w:r>
     </w:p>
@@ -968,9 +1027,11 @@
         <w:pStyle w:val="a0"/>
         <w:ind w:firstLine="480"/>
       </w:pPr>
+      <w:proofErr w:type="spellStart"/>
       <w:r>
         <w:t>正常段落，首行缩进</w:t>
       </w:r>
+      <w:proofErr w:type="spellEnd"/>
     </w:p>
     <w:p>
       <w:pPr>
@@ -997,7 +1058,21 @@
         <w:rPr>
           <w:rStyle w:val="VerbatimChar"/>
         </w:rPr>
-        <w:t xml:space="preserve">##      speed           dist       </w:t>
+        <w:t xml:space="preserve">##      speed           </w:t>
+      </w:r>
+      <w:proofErr w:type="spellStart"/>
+      <w:r>
+        <w:rPr>
+          <w:rStyle w:val="VerbatimChar"/>
+        </w:rPr>
+        <w:t>dist</w:t>
+      </w:r>
+      <w:proofErr w:type="spellEnd"/>
+      <w:r>
+        <w:rPr>
+          <w:rStyle w:val="VerbatimChar"/>
+        </w:rPr>
+        <w:t xml:space="preserve">       </w:t>
       </w:r>
       <w:r>
         <w:br/>
@@ -1071,10 +1146,7 @@
         <w:pStyle w:val="TableCaption"/>
       </w:pPr>
       <w:r>
-        <w:t>Table 1: First few lines of dataset</w:t>
-      </w:r>
-      <w:r>
-        <w:t xml:space="preserve"> cars</w:t>
+        <w:t>Table 1: First few lines of dataset cars</w:t>
       </w:r>
     </w:p>
     <w:tbl>
@@ -1119,9 +1191,11 @@
               <w:pStyle w:val="Compact"/>
               <w:jc w:val="right"/>
             </w:pPr>
+            <w:proofErr w:type="spellStart"/>
             <w:r>
               <w:t>dist</w:t>
             </w:r>
+            <w:proofErr w:type="spellEnd"/>
           </w:p>
         </w:tc>
       </w:tr>
@@ -1310,36 +1384,44 @@
       <w:pPr>
         <w:pStyle w:val="2-1"/>
       </w:pPr>
-      <w:bookmarkStart w:id="15" w:name="带编号的二级标题"/>
-      <w:bookmarkStart w:id="16" w:name="_Toc35935223"/>
+      <w:bookmarkStart w:id="14" w:name="带编号的二级标题"/>
+      <w:bookmarkStart w:id="15" w:name="_Toc35935223"/>
+      <w:proofErr w:type="spellStart"/>
       <w:r>
         <w:t>带编号的二级标题</w:t>
       </w:r>
+      <w:bookmarkEnd w:id="14"/>
       <w:bookmarkEnd w:id="15"/>
-      <w:bookmarkEnd w:id="16"/>
+      <w:proofErr w:type="spellEnd"/>
     </w:p>
     <w:p>
       <w:pPr>
         <w:pStyle w:val="2--"/>
       </w:pPr>
-      <w:bookmarkStart w:id="17" w:name="带编号的二级标题2"/>
-      <w:bookmarkStart w:id="18" w:name="_Toc35935224"/>
+      <w:bookmarkStart w:id="16" w:name="带编号的二级标题2"/>
+      <w:bookmarkStart w:id="17" w:name="_Toc35935224"/>
       <w:r>
+        <w:lastRenderedPageBreak/>
         <w:t>带编号的二级标题</w:t>
       </w:r>
       <w:r>
         <w:t>2</w:t>
       </w:r>
+      <w:bookmarkEnd w:id="16"/>
       <w:bookmarkEnd w:id="17"/>
-      <w:bookmarkEnd w:id="18"/>
     </w:p>
     <w:p>
       <w:pPr>
         <w:pStyle w:val="FirstParagraph"/>
         <w:ind w:firstLine="480"/>
       </w:pPr>
+      <w:proofErr w:type="spellStart"/>
       <w:r>
-        <w:t>插图样例：</w:t>
+        <w:t>插图样例</w:t>
+      </w:r>
+      <w:proofErr w:type="spellEnd"/>
+      <w:r>
+        <w:t>：</w:t>
       </w:r>
     </w:p>
     <w:p>
@@ -1415,6 +1497,7 @@
         <w:rPr>
           <w:noProof/>
         </w:rPr>
+        <w:lastRenderedPageBreak/>
         <w:drawing>
           <wp:inline distT="0" distB="0" distL="0" distR="0" wp14:anchorId="54145885" wp14:editId="54145886">
             <wp:extent cx="4620126" cy="3696101"/>
@@ -1484,7 +1567,7 @@
 </file>
 
 <file path=word/endnotes.xml><?xml version="1.0" encoding="utf-8"?>
-<w:endnotes xmlns:wpc="http://schemas.microsoft.com/office/word/2010/wordprocessingCanvas" xmlns:cx="http://schemas.microsoft.com/office/drawing/2014/chartex" xmlns:cx1="http://schemas.microsoft.com/office/drawing/2015/9/8/chartex" xmlns:cx2="http://schemas.microsoft.com/office/drawing/2015/10/21/chartex" xmlns:cx3="http://schemas.microsoft.com/office/drawing/2016/5/9/chartex" xmlns:cx4="http://schemas.microsoft.com/office/drawing/2016/5/10/chartex" xmlns:cx5="http://schemas.microsoft.com/office/drawing/2016/5/11/chartex" xmlns:cx6="http://schemas.microsoft.com/office/drawing/2016/5/12/chartex" xmlns:cx7="http://schemas.microsoft.com/office/drawing/2016/5/13/chartex" xmlns:cx8="http://schemas.microsoft.com/office/drawing/2016/5/14/chartex" xmlns:mc="http://schemas.openxmlformats.org/markup-compatibility/2006" xmlns:aink="http://schemas.microsoft.com/office/drawing/2016/ink" xmlns:am3d="http://schemas.microsoft.com/office/drawing/2017/model3d" xmlns:o="urn:schemas-microsoft-com:office:office" xmlns:r="http://schemas.openxmlformats.org/officeDocument/2006/relationships" xmlns:m="http://schemas.openxmlformats.org/officeDocument/2006/math" xmlns:v="urn:schemas-microsoft-com:vml" xmlns:wp14="http://schemas.microsoft.com/office/word/2010/wordprocessingDrawing" xmlns:wp="http://schemas.openxmlformats.org/drawingml/2006/wordprocessingDrawing" xmlns:w10="urn:schemas-microsoft-com:office:word" xmlns:w="http://schemas.openxmlformats.org/wordprocessingml/2006/main" xmlns:w14="http://schemas.microsoft.com/office/word/2010/wordml" xmlns:w15="http://schemas.microsoft.com/office/word/2012/wordml" xmlns:w16cid="http://schemas.microsoft.com/office/word/2016/wordml/cid" xmlns:w16se="http://schemas.microsoft.com/office/word/2015/wordml/symex" xmlns:wpg="http://schemas.microsoft.com/office/word/2010/wordprocessingGroup" xmlns:wpi="http://schemas.microsoft.com/office/word/2010/wordprocessingInk" xmlns:wne="http://schemas.microsoft.com/office/word/2006/wordml" xmlns:wps="http://schemas.microsoft.com/office/word/2010/wordprocessingShape" mc:Ignorable="w14 w15 w16se w16cid wp14">
+<w:endnotes xmlns:wpc="http://schemas.microsoft.com/office/word/2010/wordprocessingCanvas" xmlns:cx="http://schemas.microsoft.com/office/drawing/2014/chartex" xmlns:cx1="http://schemas.microsoft.com/office/drawing/2015/9/8/chartex" xmlns:cx2="http://schemas.microsoft.com/office/drawing/2015/10/21/chartex" xmlns:cx3="http://schemas.microsoft.com/office/drawing/2016/5/9/chartex" xmlns:cx4="http://schemas.microsoft.com/office/drawing/2016/5/10/chartex" xmlns:cx5="http://schemas.microsoft.com/office/drawing/2016/5/11/chartex" xmlns:cx6="http://schemas.microsoft.com/office/drawing/2016/5/12/chartex" xmlns:cx7="http://schemas.microsoft.com/office/drawing/2016/5/13/chartex" xmlns:cx8="http://schemas.microsoft.com/office/drawing/2016/5/14/chartex" xmlns:mc="http://schemas.openxmlformats.org/markup-compatibility/2006" xmlns:aink="http://schemas.microsoft.com/office/drawing/2016/ink" xmlns:am3d="http://schemas.microsoft.com/office/drawing/2017/model3d" xmlns:o="urn:schemas-microsoft-com:office:office" xmlns:r="http://schemas.openxmlformats.org/officeDocument/2006/relationships" xmlns:m="http://schemas.openxmlformats.org/officeDocument/2006/math" xmlns:v="urn:schemas-microsoft-com:vml" xmlns:wp14="http://schemas.microsoft.com/office/word/2010/wordprocessingDrawing" xmlns:wp="http://schemas.openxmlformats.org/drawingml/2006/wordprocessingDrawing" xmlns:w10="urn:schemas-microsoft-com:office:word" xmlns:w="http://schemas.openxmlformats.org/wordprocessingml/2006/main" xmlns:w14="http://schemas.microsoft.com/office/word/2010/wordml" xmlns:w15="http://schemas.microsoft.com/office/word/2012/wordml" xmlns:w16cex="http://schemas.microsoft.com/office/word/2018/wordml/cex" xmlns:w16cid="http://schemas.microsoft.com/office/word/2016/wordml/cid" xmlns:w16="http://schemas.microsoft.com/office/word/2018/wordml" xmlns:w16se="http://schemas.microsoft.com/office/word/2015/wordml/symex" xmlns:wpg="http://schemas.microsoft.com/office/word/2010/wordprocessingGroup" xmlns:wpi="http://schemas.microsoft.com/office/word/2010/wordprocessingInk" xmlns:wne="http://schemas.microsoft.com/office/word/2006/wordml" xmlns:wps="http://schemas.microsoft.com/office/word/2010/wordprocessingShape" mc:Ignorable="w14 w15 w16se w16cid w16 w16cex wp14">
   <w:endnote w:type="separator" w:id="-1">
     <w:p>
       <w:pPr>
@@ -1509,7 +1592,7 @@
 </file>
 
 <file path=word/footer1.xml><?xml version="1.0" encoding="utf-8"?>
-<w:ftr xmlns:wpc="http://schemas.microsoft.com/office/word/2010/wordprocessingCanvas" xmlns:cx="http://schemas.microsoft.com/office/drawing/2014/chartex" xmlns:cx1="http://schemas.microsoft.com/office/drawing/2015/9/8/chartex" xmlns:cx2="http://schemas.microsoft.com/office/drawing/2015/10/21/chartex" xmlns:cx3="http://schemas.microsoft.com/office/drawing/2016/5/9/chartex" xmlns:cx4="http://schemas.microsoft.com/office/drawing/2016/5/10/chartex" xmlns:cx5="http://schemas.microsoft.com/office/drawing/2016/5/11/chartex" xmlns:cx6="http://schemas.microsoft.com/office/drawing/2016/5/12/chartex" xmlns:cx7="http://schemas.microsoft.com/office/drawing/2016/5/13/chartex" xmlns:cx8="http://schemas.microsoft.com/office/drawing/2016/5/14/chartex" xmlns:mc="http://schemas.openxmlformats.org/markup-compatibility/2006" xmlns:aink="http://schemas.microsoft.com/office/drawing/2016/ink" xmlns:am3d="http://schemas.microsoft.com/office/drawing/2017/model3d" xmlns:o="urn:schemas-microsoft-com:office:office" xmlns:r="http://schemas.openxmlformats.org/officeDocument/2006/relationships" xmlns:m="http://schemas.openxmlformats.org/officeDocument/2006/math" xmlns:v="urn:schemas-microsoft-com:vml" xmlns:wp14="http://schemas.microsoft.com/office/word/2010/wordprocessingDrawing" xmlns:wp="http://schemas.openxmlformats.org/drawingml/2006/wordprocessingDrawing" xmlns:w10="urn:schemas-microsoft-com:office:word" xmlns:w="http://schemas.openxmlformats.org/wordprocessingml/2006/main" xmlns:w14="http://schemas.microsoft.com/office/word/2010/wordml" xmlns:w15="http://schemas.microsoft.com/office/word/2012/wordml" xmlns:w16cid="http://schemas.microsoft.com/office/word/2016/wordml/cid" xmlns:w16se="http://schemas.microsoft.com/office/word/2015/wordml/symex" xmlns:wpg="http://schemas.microsoft.com/office/word/2010/wordprocessingGroup" xmlns:wpi="http://schemas.microsoft.com/office/word/2010/wordprocessingInk" xmlns:wne="http://schemas.microsoft.com/office/word/2006/wordml" xmlns:wps="http://schemas.microsoft.com/office/word/2010/wordprocessingShape" mc:Ignorable="w14 w15 w16se w16cid wp14">
+<w:ftr xmlns:wpc="http://schemas.microsoft.com/office/word/2010/wordprocessingCanvas" xmlns:cx="http://schemas.microsoft.com/office/drawing/2014/chartex" xmlns:cx1="http://schemas.microsoft.com/office/drawing/2015/9/8/chartex" xmlns:cx2="http://schemas.microsoft.com/office/drawing/2015/10/21/chartex" xmlns:cx3="http://schemas.microsoft.com/office/drawing/2016/5/9/chartex" xmlns:cx4="http://schemas.microsoft.com/office/drawing/2016/5/10/chartex" xmlns:cx5="http://schemas.microsoft.com/office/drawing/2016/5/11/chartex" xmlns:cx6="http://schemas.microsoft.com/office/drawing/2016/5/12/chartex" xmlns:cx7="http://schemas.microsoft.com/office/drawing/2016/5/13/chartex" xmlns:cx8="http://schemas.microsoft.com/office/drawing/2016/5/14/chartex" xmlns:mc="http://schemas.openxmlformats.org/markup-compatibility/2006" xmlns:aink="http://schemas.microsoft.com/office/drawing/2016/ink" xmlns:am3d="http://schemas.microsoft.com/office/drawing/2017/model3d" xmlns:o="urn:schemas-microsoft-com:office:office" xmlns:r="http://schemas.openxmlformats.org/officeDocument/2006/relationships" xmlns:m="http://schemas.openxmlformats.org/officeDocument/2006/math" xmlns:v="urn:schemas-microsoft-com:vml" xmlns:wp14="http://schemas.microsoft.com/office/word/2010/wordprocessingDrawing" xmlns:wp="http://schemas.openxmlformats.org/drawingml/2006/wordprocessingDrawing" xmlns:w10="urn:schemas-microsoft-com:office:word" xmlns:w="http://schemas.openxmlformats.org/wordprocessingml/2006/main" xmlns:w14="http://schemas.microsoft.com/office/word/2010/wordml" xmlns:w15="http://schemas.microsoft.com/office/word/2012/wordml" xmlns:w16cex="http://schemas.microsoft.com/office/word/2018/wordml/cex" xmlns:w16cid="http://schemas.microsoft.com/office/word/2016/wordml/cid" xmlns:w16="http://schemas.microsoft.com/office/word/2018/wordml" xmlns:w16se="http://schemas.microsoft.com/office/word/2015/wordml/symex" xmlns:wpg="http://schemas.microsoft.com/office/word/2010/wordprocessingGroup" xmlns:wpi="http://schemas.microsoft.com/office/word/2010/wordprocessingInk" xmlns:wne="http://schemas.microsoft.com/office/word/2006/wordml" xmlns:wps="http://schemas.microsoft.com/office/word/2010/wordprocessingShape" mc:Ignorable="w14 w15 w16se w16cid w16 w16cex wp14">
   <w:sdt>
     <w:sdtPr>
       <w:id w:val="1020588296"/>
@@ -1555,7 +1638,7 @@
 </file>
 
 <file path=word/footnotes.xml><?xml version="1.0" encoding="utf-8"?>
-<w:footnotes xmlns:wpc="http://schemas.microsoft.com/office/word/2010/wordprocessingCanvas" xmlns:cx="http://schemas.microsoft.com/office/drawing/2014/chartex" xmlns:cx1="http://schemas.microsoft.com/office/drawing/2015/9/8/chartex" xmlns:cx2="http://schemas.microsoft.com/office/drawing/2015/10/21/chartex" xmlns:cx3="http://schemas.microsoft.com/office/drawing/2016/5/9/chartex" xmlns:cx4="http://schemas.microsoft.com/office/drawing/2016/5/10/chartex" xmlns:cx5="http://schemas.microsoft.com/office/drawing/2016/5/11/chartex" xmlns:cx6="http://schemas.microsoft.com/office/drawing/2016/5/12/chartex" xmlns:cx7="http://schemas.microsoft.com/office/drawing/2016/5/13/chartex" xmlns:cx8="http://schemas.microsoft.com/office/drawing/2016/5/14/chartex" xmlns:mc="http://schemas.openxmlformats.org/markup-compatibility/2006" xmlns:aink="http://schemas.microsoft.com/office/drawing/2016/ink" xmlns:am3d="http://schemas.microsoft.com/office/drawing/2017/model3d" xmlns:o="urn:schemas-microsoft-com:office:office" xmlns:r="http://schemas.openxmlformats.org/officeDocument/2006/relationships" xmlns:m="http://schemas.openxmlformats.org/officeDocument/2006/math" xmlns:v="urn:schemas-microsoft-com:vml" xmlns:wp14="http://schemas.microsoft.com/office/word/2010/wordprocessingDrawing" xmlns:wp="http://schemas.openxmlformats.org/drawingml/2006/wordprocessingDrawing" xmlns:w10="urn:schemas-microsoft-com:office:word" xmlns:w="http://schemas.openxmlformats.org/wordprocessingml/2006/main" xmlns:w14="http://schemas.microsoft.com/office/word/2010/wordml" xmlns:w15="http://schemas.microsoft.com/office/word/2012/wordml" xmlns:w16cid="http://schemas.microsoft.com/office/word/2016/wordml/cid" xmlns:w16se="http://schemas.microsoft.com/office/word/2015/wordml/symex" xmlns:wpg="http://schemas.microsoft.com/office/word/2010/wordprocessingGroup" xmlns:wpi="http://schemas.microsoft.com/office/word/2010/wordprocessingInk" xmlns:wne="http://schemas.microsoft.com/office/word/2006/wordml" xmlns:wps="http://schemas.microsoft.com/office/word/2010/wordprocessingShape" mc:Ignorable="w14 w15 w16se w16cid wp14">
+<w:footnotes xmlns:wpc="http://schemas.microsoft.com/office/word/2010/wordprocessingCanvas" xmlns:cx="http://schemas.microsoft.com/office/drawing/2014/chartex" xmlns:cx1="http://schemas.microsoft.com/office/drawing/2015/9/8/chartex" xmlns:cx2="http://schemas.microsoft.com/office/drawing/2015/10/21/chartex" xmlns:cx3="http://schemas.microsoft.com/office/drawing/2016/5/9/chartex" xmlns:cx4="http://schemas.microsoft.com/office/drawing/2016/5/10/chartex" xmlns:cx5="http://schemas.microsoft.com/office/drawing/2016/5/11/chartex" xmlns:cx6="http://schemas.microsoft.com/office/drawing/2016/5/12/chartex" xmlns:cx7="http://schemas.microsoft.com/office/drawing/2016/5/13/chartex" xmlns:cx8="http://schemas.microsoft.com/office/drawing/2016/5/14/chartex" xmlns:mc="http://schemas.openxmlformats.org/markup-compatibility/2006" xmlns:aink="http://schemas.microsoft.com/office/drawing/2016/ink" xmlns:am3d="http://schemas.microsoft.com/office/drawing/2017/model3d" xmlns:o="urn:schemas-microsoft-com:office:office" xmlns:r="http://schemas.openxmlformats.org/officeDocument/2006/relationships" xmlns:m="http://schemas.openxmlformats.org/officeDocument/2006/math" xmlns:v="urn:schemas-microsoft-com:vml" xmlns:wp14="http://schemas.microsoft.com/office/word/2010/wordprocessingDrawing" xmlns:wp="http://schemas.openxmlformats.org/drawingml/2006/wordprocessingDrawing" xmlns:w10="urn:schemas-microsoft-com:office:word" xmlns:w="http://schemas.openxmlformats.org/wordprocessingml/2006/main" xmlns:w14="http://schemas.microsoft.com/office/word/2010/wordml" xmlns:w15="http://schemas.microsoft.com/office/word/2012/wordml" xmlns:w16cex="http://schemas.microsoft.com/office/word/2018/wordml/cex" xmlns:w16cid="http://schemas.microsoft.com/office/word/2016/wordml/cid" xmlns:w16="http://schemas.microsoft.com/office/word/2018/wordml" xmlns:w16se="http://schemas.microsoft.com/office/word/2015/wordml/symex" xmlns:wpg="http://schemas.microsoft.com/office/word/2010/wordprocessingGroup" xmlns:wpi="http://schemas.microsoft.com/office/word/2010/wordprocessingInk" xmlns:wne="http://schemas.microsoft.com/office/word/2006/wordml" xmlns:wps="http://schemas.microsoft.com/office/word/2010/wordprocessingShape" mc:Ignorable="w14 w15 w16se w16cid w16 w16cex wp14">
   <w:footnote w:type="separator" w:id="-1">
     <w:p>
       <w:r>
@@ -1574,7 +1657,7 @@
 </file>
 
 <file path=word/numbering.xml><?xml version="1.0" encoding="utf-8"?>
-<w:numbering xmlns:wpc="http://schemas.microsoft.com/office/word/2010/wordprocessingCanvas" xmlns:cx="http://schemas.microsoft.com/office/drawing/2014/chartex" xmlns:cx1="http://schemas.microsoft.com/office/drawing/2015/9/8/chartex" xmlns:cx2="http://schemas.microsoft.com/office/drawing/2015/10/21/chartex" xmlns:cx3="http://schemas.microsoft.com/office/drawing/2016/5/9/chartex" xmlns:cx4="http://schemas.microsoft.com/office/drawing/2016/5/10/chartex" xmlns:cx5="http://schemas.microsoft.com/office/drawing/2016/5/11/chartex" xmlns:cx6="http://schemas.microsoft.com/office/drawing/2016/5/12/chartex" xmlns:cx7="http://schemas.microsoft.com/office/drawing/2016/5/13/chartex" xmlns:cx8="http://schemas.microsoft.com/office/drawing/2016/5/14/chartex" xmlns:mc="http://schemas.openxmlformats.org/markup-compatibility/2006" xmlns:aink="http://schemas.microsoft.com/office/drawing/2016/ink" xmlns:am3d="http://schemas.microsoft.com/office/drawing/2017/model3d" xmlns:o="urn:schemas-microsoft-com:office:office" xmlns:r="http://schemas.openxmlformats.org/officeDocument/2006/relationships" xmlns:m="http://schemas.openxmlformats.org/officeDocument/2006/math" xmlns:v="urn:schemas-microsoft-com:vml" xmlns:wp14="http://schemas.microsoft.com/office/word/2010/wordprocessingDrawing" xmlns:wp="http://schemas.openxmlformats.org/drawingml/2006/wordprocessingDrawing" xmlns:w10="urn:schemas-microsoft-com:office:word" xmlns:w="http://schemas.openxmlformats.org/wordprocessingml/2006/main" xmlns:w14="http://schemas.microsoft.com/office/word/2010/wordml" xmlns:w15="http://schemas.microsoft.com/office/word/2012/wordml" xmlns:w16cid="http://schemas.microsoft.com/office/word/2016/wordml/cid" xmlns:w16se="http://schemas.microsoft.com/office/word/2015/wordml/symex" xmlns:wpg="http://schemas.microsoft.com/office/word/2010/wordprocessingGroup" xmlns:wpi="http://schemas.microsoft.com/office/word/2010/wordprocessingInk" xmlns:wne="http://schemas.microsoft.com/office/word/2006/wordml" xmlns:wps="http://schemas.microsoft.com/office/word/2010/wordprocessingShape" mc:Ignorable="w14 w15 w16se w16cid wp14">
+<w:numbering xmlns:wpc="http://schemas.microsoft.com/office/word/2010/wordprocessingCanvas" xmlns:cx="http://schemas.microsoft.com/office/drawing/2014/chartex" xmlns:cx1="http://schemas.microsoft.com/office/drawing/2015/9/8/chartex" xmlns:cx2="http://schemas.microsoft.com/office/drawing/2015/10/21/chartex" xmlns:cx3="http://schemas.microsoft.com/office/drawing/2016/5/9/chartex" xmlns:cx4="http://schemas.microsoft.com/office/drawing/2016/5/10/chartex" xmlns:cx5="http://schemas.microsoft.com/office/drawing/2016/5/11/chartex" xmlns:cx6="http://schemas.microsoft.com/office/drawing/2016/5/12/chartex" xmlns:cx7="http://schemas.microsoft.com/office/drawing/2016/5/13/chartex" xmlns:cx8="http://schemas.microsoft.com/office/drawing/2016/5/14/chartex" xmlns:mc="http://schemas.openxmlformats.org/markup-compatibility/2006" xmlns:aink="http://schemas.microsoft.com/office/drawing/2016/ink" xmlns:am3d="http://schemas.microsoft.com/office/drawing/2017/model3d" xmlns:o="urn:schemas-microsoft-com:office:office" xmlns:r="http://schemas.openxmlformats.org/officeDocument/2006/relationships" xmlns:m="http://schemas.openxmlformats.org/officeDocument/2006/math" xmlns:v="urn:schemas-microsoft-com:vml" xmlns:wp14="http://schemas.microsoft.com/office/word/2010/wordprocessingDrawing" xmlns:wp="http://schemas.openxmlformats.org/drawingml/2006/wordprocessingDrawing" xmlns:w10="urn:schemas-microsoft-com:office:word" xmlns:w="http://schemas.openxmlformats.org/wordprocessingml/2006/main" xmlns:w14="http://schemas.microsoft.com/office/word/2010/wordml" xmlns:w15="http://schemas.microsoft.com/office/word/2012/wordml" xmlns:w16cex="http://schemas.microsoft.com/office/word/2018/wordml/cex" xmlns:w16cid="http://schemas.microsoft.com/office/word/2016/wordml/cid" xmlns:w16="http://schemas.microsoft.com/office/word/2018/wordml" xmlns:w16se="http://schemas.microsoft.com/office/word/2015/wordml/symex" xmlns:wpg="http://schemas.microsoft.com/office/word/2010/wordprocessingGroup" xmlns:wpi="http://schemas.microsoft.com/office/word/2010/wordprocessingInk" xmlns:wne="http://schemas.microsoft.com/office/word/2006/wordml" xmlns:wps="http://schemas.microsoft.com/office/word/2010/wordprocessingShape" mc:Ignorable="w14 w15 w16se w16cid w16 w16cex wp14">
   <w:abstractNum w:abstractNumId="0" w15:restartNumberingAfterBreak="0">
     <w:nsid w:val="95B1B697"/>
     <w:multiLevelType w:val="multilevel"/>
@@ -2547,11 +2630,10 @@
   <w:abstractNum w:abstractNumId="18" w15:restartNumberingAfterBreak="0">
     <w:nsid w:val="0C0D1218"/>
     <w:multiLevelType w:val="hybridMultilevel"/>
-    <w:tmpl w:val="CA1AF05E"/>
+    <w:tmpl w:val="A57E6564"/>
     <w:lvl w:ilvl="0" w:tplc="7FFC7940">
       <w:start w:val="1"/>
       <w:numFmt w:val="chineseCountingThousand"/>
-      <w:pStyle w:val="2-"/>
       <w:lvlText w:val="%1、"/>
       <w:lvlJc w:val="left"/>
       <w:pPr>
@@ -3223,7 +3305,7 @@
     <w:lvl w:ilvl="0" w:tplc="A3DA74F6">
       <w:start w:val="1"/>
       <w:numFmt w:val="decimal"/>
-      <w:pStyle w:val="2-0"/>
+      <w:pStyle w:val="2-"/>
       <w:lvlText w:val="%1."/>
       <w:lvlJc w:val="left"/>
       <w:pPr>
@@ -3306,11 +3388,10 @@
   <w:abstractNum w:abstractNumId="26" w15:restartNumberingAfterBreak="0">
     <w:nsid w:val="50ED6DA1"/>
     <w:multiLevelType w:val="hybridMultilevel"/>
-    <w:tmpl w:val="0DC0E8DE"/>
+    <w:tmpl w:val="0DACFC9E"/>
     <w:lvl w:ilvl="0" w:tplc="F3549604">
       <w:start w:val="1"/>
       <w:numFmt w:val="decimal"/>
-      <w:pStyle w:val="3-"/>
       <w:lvlText w:val="%1."/>
       <w:lvlJc w:val="left"/>
       <w:pPr>
@@ -3391,6 +3472,92 @@
     </w:lvl>
   </w:abstractNum>
   <w:abstractNum w:abstractNumId="27" w15:restartNumberingAfterBreak="0">
+    <w:nsid w:val="52DE6677"/>
+    <w:multiLevelType w:val="multilevel"/>
+    <w:tmpl w:val="57A82BA6"/>
+    <w:lvl w:ilvl="0">
+      <w:start w:val="1"/>
+      <w:numFmt w:val="decimal"/>
+      <w:lvlText w:val="%1."/>
+      <w:lvlJc w:val="left"/>
+      <w:pPr>
+        <w:ind w:left="420" w:hanging="420"/>
+      </w:pPr>
+    </w:lvl>
+    <w:lvl w:ilvl="1">
+      <w:start w:val="1"/>
+      <w:numFmt w:val="lowerLetter"/>
+      <w:lvlText w:val="%2)"/>
+      <w:lvlJc w:val="left"/>
+      <w:pPr>
+        <w:ind w:left="840" w:hanging="420"/>
+      </w:pPr>
+    </w:lvl>
+    <w:lvl w:ilvl="2">
+      <w:start w:val="1"/>
+      <w:numFmt w:val="lowerRoman"/>
+      <w:lvlText w:val="%3."/>
+      <w:lvlJc w:val="right"/>
+      <w:pPr>
+        <w:ind w:left="1260" w:hanging="420"/>
+      </w:pPr>
+    </w:lvl>
+    <w:lvl w:ilvl="3">
+      <w:start w:val="1"/>
+      <w:numFmt w:val="decimal"/>
+      <w:lvlText w:val="%4."/>
+      <w:lvlJc w:val="left"/>
+      <w:pPr>
+        <w:ind w:left="1680" w:hanging="420"/>
+      </w:pPr>
+    </w:lvl>
+    <w:lvl w:ilvl="4">
+      <w:start w:val="1"/>
+      <w:numFmt w:val="lowerLetter"/>
+      <w:lvlText w:val="%5)"/>
+      <w:lvlJc w:val="left"/>
+      <w:pPr>
+        <w:ind w:left="2100" w:hanging="420"/>
+      </w:pPr>
+    </w:lvl>
+    <w:lvl w:ilvl="5">
+      <w:start w:val="1"/>
+      <w:numFmt w:val="lowerRoman"/>
+      <w:lvlText w:val="%6."/>
+      <w:lvlJc w:val="right"/>
+      <w:pPr>
+        <w:ind w:left="2520" w:hanging="420"/>
+      </w:pPr>
+    </w:lvl>
+    <w:lvl w:ilvl="6">
+      <w:start w:val="1"/>
+      <w:numFmt w:val="decimal"/>
+      <w:lvlText w:val="%7."/>
+      <w:lvlJc w:val="left"/>
+      <w:pPr>
+        <w:ind w:left="2940" w:hanging="420"/>
+      </w:pPr>
+    </w:lvl>
+    <w:lvl w:ilvl="7">
+      <w:start w:val="1"/>
+      <w:numFmt w:val="lowerLetter"/>
+      <w:lvlText w:val="%8)"/>
+      <w:lvlJc w:val="left"/>
+      <w:pPr>
+        <w:ind w:left="3360" w:hanging="420"/>
+      </w:pPr>
+    </w:lvl>
+    <w:lvl w:ilvl="8">
+      <w:start w:val="1"/>
+      <w:numFmt w:val="lowerRoman"/>
+      <w:lvlText w:val="%9."/>
+      <w:lvlJc w:val="right"/>
+      <w:pPr>
+        <w:ind w:left="3780" w:hanging="420"/>
+      </w:pPr>
+    </w:lvl>
+  </w:abstractNum>
+  <w:abstractNum w:abstractNumId="28" w15:restartNumberingAfterBreak="0">
     <w:nsid w:val="555C30A7"/>
     <w:multiLevelType w:val="multilevel"/>
     <w:tmpl w:val="37728A5A"/>
@@ -3494,7 +3661,7 @@
       </w:pPr>
     </w:lvl>
   </w:abstractNum>
-  <w:abstractNum w:abstractNumId="28" w15:restartNumberingAfterBreak="0">
+  <w:abstractNum w:abstractNumId="29" w15:restartNumberingAfterBreak="0">
     <w:nsid w:val="5CDC3337"/>
     <w:multiLevelType w:val="hybridMultilevel"/>
     <w:tmpl w:val="F3905D96"/>
@@ -3583,11 +3750,11 @@
       </w:pPr>
     </w:lvl>
   </w:abstractNum>
-  <w:abstractNum w:abstractNumId="29" w15:restartNumberingAfterBreak="0">
+  <w:abstractNum w:abstractNumId="30" w15:restartNumberingAfterBreak="0">
     <w:nsid w:val="5E4377D8"/>
-    <w:multiLevelType w:val="hybridMultilevel"/>
-    <w:tmpl w:val="BEC4E6AE"/>
-    <w:lvl w:ilvl="0" w:tplc="FC2E2534">
+    <w:multiLevelType w:val="multilevel"/>
+    <w:tmpl w:val="55284F90"/>
+    <w:lvl w:ilvl="0">
       <w:start w:val="1"/>
       <w:numFmt w:val="ideographDigital"/>
       <w:pStyle w:val="1-"/>
@@ -3600,25 +3767,33 @@
         <w:rFonts w:hint="eastAsia"/>
       </w:rPr>
     </w:lvl>
-    <w:lvl w:ilvl="1" w:tplc="04090019" w:tentative="1">
-      <w:start w:val="1"/>
-      <w:numFmt w:val="lowerLetter"/>
-      <w:lvlText w:val="%2)"/>
+    <w:lvl w:ilvl="1">
+      <w:start w:val="1"/>
+      <w:numFmt w:val="ideographDigital"/>
+      <w:pStyle w:val="2-0"/>
+      <w:lvlText w:val="%2、"/>
       <w:lvlJc w:val="left"/>
       <w:pPr>
         <w:ind w:left="840" w:hanging="420"/>
       </w:pPr>
-    </w:lvl>
-    <w:lvl w:ilvl="2" w:tplc="0409001B" w:tentative="1">
-      <w:start w:val="1"/>
-      <w:numFmt w:val="lowerRoman"/>
+      <w:rPr>
+        <w:rFonts w:hint="eastAsia"/>
+      </w:rPr>
+    </w:lvl>
+    <w:lvl w:ilvl="2">
+      <w:start w:val="1"/>
+      <w:numFmt w:val="decimal"/>
+      <w:pStyle w:val="3-"/>
       <w:lvlText w:val="%3."/>
       <w:lvlJc w:val="right"/>
       <w:pPr>
         <w:ind w:left="1260" w:hanging="420"/>
       </w:pPr>
-    </w:lvl>
-    <w:lvl w:ilvl="3" w:tplc="0409000F" w:tentative="1">
+      <w:rPr>
+        <w:rFonts w:hint="eastAsia"/>
+      </w:rPr>
+    </w:lvl>
+    <w:lvl w:ilvl="3">
       <w:start w:val="1"/>
       <w:numFmt w:val="decimal"/>
       <w:lvlText w:val="%4."/>
@@ -3626,8 +3801,11 @@
       <w:pPr>
         <w:ind w:left="1680" w:hanging="420"/>
       </w:pPr>
-    </w:lvl>
-    <w:lvl w:ilvl="4" w:tplc="04090019" w:tentative="1">
+      <w:rPr>
+        <w:rFonts w:hint="eastAsia"/>
+      </w:rPr>
+    </w:lvl>
+    <w:lvl w:ilvl="4">
       <w:start w:val="1"/>
       <w:numFmt w:val="lowerLetter"/>
       <w:lvlText w:val="%5)"/>
@@ -3635,8 +3813,11 @@
       <w:pPr>
         <w:ind w:left="2100" w:hanging="420"/>
       </w:pPr>
-    </w:lvl>
-    <w:lvl w:ilvl="5" w:tplc="0409001B" w:tentative="1">
+      <w:rPr>
+        <w:rFonts w:hint="eastAsia"/>
+      </w:rPr>
+    </w:lvl>
+    <w:lvl w:ilvl="5">
       <w:start w:val="1"/>
       <w:numFmt w:val="lowerRoman"/>
       <w:lvlText w:val="%6."/>
@@ -3644,8 +3825,11 @@
       <w:pPr>
         <w:ind w:left="2520" w:hanging="420"/>
       </w:pPr>
-    </w:lvl>
-    <w:lvl w:ilvl="6" w:tplc="0409000F" w:tentative="1">
+      <w:rPr>
+        <w:rFonts w:hint="eastAsia"/>
+      </w:rPr>
+    </w:lvl>
+    <w:lvl w:ilvl="6">
       <w:start w:val="1"/>
       <w:numFmt w:val="decimal"/>
       <w:lvlText w:val="%7."/>
@@ -3653,8 +3837,11 @@
       <w:pPr>
         <w:ind w:left="2940" w:hanging="420"/>
       </w:pPr>
-    </w:lvl>
-    <w:lvl w:ilvl="7" w:tplc="04090019" w:tentative="1">
+      <w:rPr>
+        <w:rFonts w:hint="eastAsia"/>
+      </w:rPr>
+    </w:lvl>
+    <w:lvl w:ilvl="7">
       <w:start w:val="1"/>
       <w:numFmt w:val="lowerLetter"/>
       <w:lvlText w:val="%8)"/>
@@ -3662,8 +3849,11 @@
       <w:pPr>
         <w:ind w:left="3360" w:hanging="420"/>
       </w:pPr>
-    </w:lvl>
-    <w:lvl w:ilvl="8" w:tplc="0409001B" w:tentative="1">
+      <w:rPr>
+        <w:rFonts w:hint="eastAsia"/>
+      </w:rPr>
+    </w:lvl>
+    <w:lvl w:ilvl="8">
       <w:start w:val="1"/>
       <w:numFmt w:val="lowerRoman"/>
       <w:lvlText w:val="%9."/>
@@ -3671,9 +3861,12 @@
       <w:pPr>
         <w:ind w:left="3780" w:hanging="420"/>
       </w:pPr>
+      <w:rPr>
+        <w:rFonts w:hint="eastAsia"/>
+      </w:rPr>
     </w:lvl>
   </w:abstractNum>
-  <w:abstractNum w:abstractNumId="30" w15:restartNumberingAfterBreak="0">
+  <w:abstractNum w:abstractNumId="31" w15:restartNumberingAfterBreak="0">
     <w:nsid w:val="5EFC4FA7"/>
     <w:multiLevelType w:val="multilevel"/>
     <w:tmpl w:val="CDFCDD54"/>
@@ -3777,7 +3970,7 @@
       </w:pPr>
     </w:lvl>
   </w:abstractNum>
-  <w:abstractNum w:abstractNumId="31" w15:restartNumberingAfterBreak="0">
+  <w:abstractNum w:abstractNumId="32" w15:restartNumberingAfterBreak="0">
     <w:nsid w:val="6BB42D74"/>
     <w:multiLevelType w:val="hybridMultilevel"/>
     <w:tmpl w:val="C4325096"/>
@@ -3866,7 +4059,7 @@
       </w:pPr>
     </w:lvl>
   </w:abstractNum>
-  <w:abstractNum w:abstractNumId="32" w15:restartNumberingAfterBreak="0">
+  <w:abstractNum w:abstractNumId="33" w15:restartNumberingAfterBreak="0">
     <w:nsid w:val="739E510D"/>
     <w:multiLevelType w:val="hybridMultilevel"/>
     <w:tmpl w:val="6A20BD4E"/>
@@ -4020,13 +4213,13 @@
     <w:abstractNumId w:val="5"/>
   </w:num>
   <w:num w:numId="22">
-    <w:abstractNumId w:val="27"/>
+    <w:abstractNumId w:val="28"/>
   </w:num>
   <w:num w:numId="23">
     <w:abstractNumId w:val="7"/>
   </w:num>
   <w:num w:numId="24">
-    <w:abstractNumId w:val="30"/>
+    <w:abstractNumId w:val="31"/>
   </w:num>
   <w:num w:numId="25">
     <w:abstractNumId w:val="23"/>
@@ -4047,16 +4240,16 @@
     <w:abstractNumId w:val="2"/>
   </w:num>
   <w:num w:numId="31">
-    <w:abstractNumId w:val="31"/>
+    <w:abstractNumId w:val="32"/>
   </w:num>
   <w:num w:numId="32">
-    <w:abstractNumId w:val="32"/>
+    <w:abstractNumId w:val="33"/>
   </w:num>
   <w:num w:numId="33">
     <w:abstractNumId w:val="19"/>
   </w:num>
   <w:num w:numId="34">
-    <w:abstractNumId w:val="28"/>
+    <w:abstractNumId w:val="29"/>
   </w:num>
   <w:num w:numId="35">
     <w:abstractNumId w:val="22"/>
@@ -4083,7 +4276,7 @@
     <w:abstractNumId w:val="22"/>
   </w:num>
   <w:num w:numId="43">
-    <w:abstractNumId w:val="29"/>
+    <w:abstractNumId w:val="30"/>
   </w:num>
   <w:num w:numId="44">
     <w:abstractNumId w:val="25"/>
@@ -4097,11 +4290,14 @@
   <w:num w:numId="47">
     <w:abstractNumId w:val="22"/>
   </w:num>
+  <w:num w:numId="48">
+    <w:abstractNumId w:val="27"/>
+  </w:num>
 </w:numbering>
 </file>
 
 <file path=word/styles.xml><?xml version="1.0" encoding="utf-8"?>
-<w:styles xmlns:mc="http://schemas.openxmlformats.org/markup-compatibility/2006" xmlns:r="http://schemas.openxmlformats.org/officeDocument/2006/relationships" xmlns:w="http://schemas.openxmlformats.org/wordprocessingml/2006/main" xmlns:w14="http://schemas.microsoft.com/office/word/2010/wordml" xmlns:w15="http://schemas.microsoft.com/office/word/2012/wordml" xmlns:w16cid="http://schemas.microsoft.com/office/word/2016/wordml/cid" xmlns:w16se="http://schemas.microsoft.com/office/word/2015/wordml/symex" mc:Ignorable="w14 w15 w16se w16cid">
+<w:styles xmlns:mc="http://schemas.openxmlformats.org/markup-compatibility/2006" xmlns:r="http://schemas.openxmlformats.org/officeDocument/2006/relationships" xmlns:w="http://schemas.openxmlformats.org/wordprocessingml/2006/main" xmlns:w14="http://schemas.microsoft.com/office/word/2010/wordml" xmlns:w15="http://schemas.microsoft.com/office/word/2012/wordml" xmlns:w16cex="http://schemas.microsoft.com/office/word/2018/wordml/cex" xmlns:w16cid="http://schemas.microsoft.com/office/word/2016/wordml/cid" xmlns:w16="http://schemas.microsoft.com/office/word/2018/wordml" xmlns:w16se="http://schemas.microsoft.com/office/word/2015/wordml/symex" mc:Ignorable="w14 w15 w16se w16cid w16 w16cex">
   <w:docDefaults>
     <w:rPrDefault>
       <w:rPr>
@@ -5718,17 +5914,18 @@
       </w:numPr>
     </w:pPr>
   </w:style>
-  <w:style w:type="paragraph" w:customStyle="1" w:styleId="2-">
+  <w:style w:type="paragraph" w:customStyle="1" w:styleId="2-0">
     <w:name w:val="标题2-中文编号"/>
     <w:basedOn w:val="2"/>
     <w:qFormat/>
     <w:pPr>
       <w:numPr>
-        <w:numId w:val="45"/>
+        <w:ilvl w:val="1"/>
+        <w:numId w:val="43"/>
       </w:numPr>
     </w:pPr>
   </w:style>
-  <w:style w:type="paragraph" w:customStyle="1" w:styleId="2-0">
+  <w:style w:type="paragraph" w:customStyle="1" w:styleId="2-">
     <w:name w:val="标题2-数字编号"/>
     <w:basedOn w:val="2"/>
     <w:qFormat/>
@@ -5744,7 +5941,8 @@
     <w:qFormat/>
     <w:pPr>
       <w:numPr>
-        <w:numId w:val="46"/>
+        <w:ilvl w:val="2"/>
+        <w:numId w:val="43"/>
       </w:numPr>
     </w:pPr>
   </w:style>

</xml_diff>